<commit_message>
Updated About Me section
</commit_message>
<xml_diff>
--- a/Elijah M.docx
+++ b/Elijah M.docx
@@ -105,16 +105,14 @@
         </w:rPr>
         <w:t xml:space="preserve"> LinkedIn: </w:t>
       </w:r>
-      <w:proofErr w:type="spellStart"/>
-      <w:r>
-        <w:rPr>
-          <w:rFonts w:ascii="Times New Roman" w:hAnsi="Times New Roman" w:cs="Times New Roman"/>
-          <w:sz w:val="24"/>
-          <w:szCs w:val="24"/>
-        </w:rPr>
-        <w:t>xxxxxxxxxxxxxxx</w:t>
-      </w:r>
-      <w:proofErr w:type="spellEnd"/>
+      <w:r>
+        <w:rPr>
+          <w:rFonts w:ascii="Times New Roman" w:hAnsi="Times New Roman" w:cs="Times New Roman"/>
+          <w:sz w:val="24"/>
+          <w:szCs w:val="24"/>
+        </w:rPr>
+        <w:t>http://linkedin.com/in/elijah-macharia-260579270</w:t>
+      </w:r>
     </w:p>
     <w:p>
       <w:pPr>
@@ -131,7 +129,7 @@
           <w:szCs w:val="24"/>
         </w:rPr>
         <w:pict w14:anchorId="4900591F">
-          <v:rect id="_x0000_i1061" style="width:0;height:1.5pt" o:hralign="center" o:hrstd="t" o:hr="t" fillcolor="#a0a0a0" stroked="f"/>
+          <v:rect id="_x0000_i1025" style="width:0;height:1.5pt" o:hralign="center" o:hrstd="t" o:hr="t" fillcolor="#a0a0a0" stroked="f"/>
         </w:pict>
       </w:r>
     </w:p>
@@ -179,7 +177,7 @@
           <w:szCs w:val="24"/>
         </w:rPr>
         <w:pict w14:anchorId="2D67D12F">
-          <v:rect id="_x0000_i1062" style="width:0;height:1.5pt" o:hralign="center" o:hrstd="t" o:hr="t" fillcolor="#a0a0a0" stroked="f"/>
+          <v:rect id="_x0000_i1026" style="width:0;height:1.5pt" o:hralign="center" o:hrstd="t" o:hr="t" fillcolor="#a0a0a0" stroked="f"/>
         </w:pict>
       </w:r>
     </w:p>
@@ -325,39 +323,7 @@
           <w:sz w:val="24"/>
           <w:szCs w:val="24"/>
         </w:rPr>
-        <w:t xml:space="preserve"> Canva</w:t>
-      </w:r>
-      <w:r>
-        <w:rPr>
-          <w:rFonts w:ascii="Times New Roman" w:hAnsi="Times New Roman" w:cs="Times New Roman"/>
-          <w:sz w:val="24"/>
-          <w:szCs w:val="24"/>
-        </w:rPr>
-        <w:t>,</w:t>
-      </w:r>
-      <w:r>
-        <w:rPr>
-          <w:rFonts w:ascii="Times New Roman" w:hAnsi="Times New Roman" w:cs="Times New Roman"/>
-          <w:sz w:val="24"/>
-          <w:szCs w:val="24"/>
-        </w:rPr>
-        <w:t xml:space="preserve"> CorelDRAW</w:t>
-      </w:r>
-      <w:r>
-        <w:rPr>
-          <w:rFonts w:ascii="Times New Roman" w:hAnsi="Times New Roman" w:cs="Times New Roman"/>
-          <w:sz w:val="24"/>
-          <w:szCs w:val="24"/>
-        </w:rPr>
-        <w:t>,</w:t>
-      </w:r>
-      <w:r>
-        <w:rPr>
-          <w:rFonts w:ascii="Times New Roman" w:hAnsi="Times New Roman" w:cs="Times New Roman"/>
-          <w:sz w:val="24"/>
-          <w:szCs w:val="24"/>
-        </w:rPr>
-        <w:t xml:space="preserve"> UI/UX Design</w:t>
+        <w:t xml:space="preserve"> Canva, CorelDRAW, UI/UX Design</w:t>
       </w:r>
     </w:p>
     <w:p>
@@ -388,23 +354,7 @@
           <w:sz w:val="24"/>
           <w:szCs w:val="24"/>
         </w:rPr>
-        <w:t xml:space="preserve"> Microsoft Word</w:t>
-      </w:r>
-      <w:r>
-        <w:rPr>
-          <w:rFonts w:ascii="Times New Roman" w:hAnsi="Times New Roman" w:cs="Times New Roman"/>
-          <w:sz w:val="24"/>
-          <w:szCs w:val="24"/>
-        </w:rPr>
-        <w:t>,</w:t>
-      </w:r>
-      <w:r>
-        <w:rPr>
-          <w:rFonts w:ascii="Times New Roman" w:hAnsi="Times New Roman" w:cs="Times New Roman"/>
-          <w:sz w:val="24"/>
-          <w:szCs w:val="24"/>
-        </w:rPr>
-        <w:t xml:space="preserve"> Excel, PowerPoint, Publisher</w:t>
+        <w:t xml:space="preserve"> Microsoft Word, Excel, PowerPoint, Publisher</w:t>
       </w:r>
     </w:p>
     <w:p>
@@ -453,7 +403,7 @@
           <w:szCs w:val="24"/>
         </w:rPr>
         <w:pict w14:anchorId="02D0B72B">
-          <v:rect id="_x0000_i1063" style="width:0;height:1.5pt" o:hralign="center" o:hrstd="t" o:hr="t" fillcolor="#a0a0a0" stroked="f"/>
+          <v:rect id="_x0000_i1027" style="width:0;height:1.5pt" o:hralign="center" o:hrstd="t" o:hr="t" fillcolor="#a0a0a0" stroked="f"/>
         </w:pict>
       </w:r>
     </w:p>
@@ -502,15 +452,7 @@
           <w:sz w:val="24"/>
           <w:szCs w:val="24"/>
         </w:rPr>
-        <w:t xml:space="preserve"> | 202</w:t>
-      </w:r>
-      <w:r>
-        <w:rPr>
-          <w:rFonts w:ascii="Times New Roman" w:hAnsi="Times New Roman" w:cs="Times New Roman"/>
-          <w:sz w:val="24"/>
-          <w:szCs w:val="24"/>
-        </w:rPr>
-        <w:t>3-2024</w:t>
+        <w:t xml:space="preserve"> | 2023-2024</w:t>
       </w:r>
     </w:p>
     <w:p>
@@ -612,7 +554,7 @@
           <w:szCs w:val="24"/>
         </w:rPr>
         <w:pict w14:anchorId="1C0F9DDA">
-          <v:rect id="_x0000_i1064" style="width:0;height:1.5pt" o:hralign="center" o:hrstd="t" o:hr="t" fillcolor="#a0a0a0" stroked="f"/>
+          <v:rect id="_x0000_i1028" style="width:0;height:1.5pt" o:hralign="center" o:hrstd="t" o:hr="t" fillcolor="#a0a0a0" stroked="f"/>
         </w:pict>
       </w:r>
     </w:p>
@@ -671,8 +613,57 @@
           <w:sz w:val="24"/>
           <w:szCs w:val="24"/>
         </w:rPr>
-        <w:t>(</w:t>
-      </w:r>
+        <w:t>(awaiting graduation)</w:t>
+      </w:r>
+    </w:p>
+    <w:p>
+      <w:pPr>
+        <w:rPr>
+          <w:rFonts w:ascii="Times New Roman" w:hAnsi="Times New Roman" w:cs="Times New Roman"/>
+          <w:sz w:val="24"/>
+          <w:szCs w:val="24"/>
+        </w:rPr>
+      </w:pPr>
+      <w:r>
+        <w:rPr>
+          <w:rFonts w:ascii="Times New Roman" w:hAnsi="Times New Roman" w:cs="Times New Roman"/>
+          <w:sz w:val="24"/>
+          <w:szCs w:val="24"/>
+        </w:rPr>
+        <w:pict w14:anchorId="1E2774A3">
+          <v:rect id="_x0000_i1029" style="width:0;height:1.5pt" o:hralign="center" o:hrstd="t" o:hr="t" fillcolor="#a0a0a0" stroked="f"/>
+        </w:pict>
+      </w:r>
+    </w:p>
+    <w:p>
+      <w:pPr>
+        <w:rPr>
+          <w:rFonts w:ascii="Times New Roman" w:hAnsi="Times New Roman" w:cs="Times New Roman"/>
+          <w:b/>
+          <w:bCs/>
+          <w:sz w:val="24"/>
+          <w:szCs w:val="24"/>
+        </w:rPr>
+      </w:pPr>
+      <w:r>
+        <w:rPr>
+          <w:rFonts w:ascii="Times New Roman" w:hAnsi="Times New Roman" w:cs="Times New Roman"/>
+          <w:b/>
+          <w:bCs/>
+          <w:sz w:val="24"/>
+          <w:szCs w:val="24"/>
+        </w:rPr>
+        <w:t>Projects</w:t>
+      </w:r>
+    </w:p>
+    <w:p>
+      <w:pPr>
+        <w:rPr>
+          <w:rFonts w:ascii="Times New Roman" w:hAnsi="Times New Roman" w:cs="Times New Roman"/>
+          <w:sz w:val="24"/>
+          <w:szCs w:val="24"/>
+        </w:rPr>
+      </w:pPr>
       <w:r>
         <w:rPr>
           <w:rFonts w:ascii="Times New Roman" w:hAnsi="Times New Roman" w:cs="Times New Roman"/>
@@ -681,75 +672,6 @@
           <w:sz w:val="24"/>
           <w:szCs w:val="24"/>
         </w:rPr>
-        <w:t>awaiting graduation</w:t>
-      </w:r>
-      <w:r>
-        <w:rPr>
-          <w:rFonts w:ascii="Times New Roman" w:hAnsi="Times New Roman" w:cs="Times New Roman"/>
-          <w:i/>
-          <w:iCs/>
-          <w:sz w:val="24"/>
-          <w:szCs w:val="24"/>
-        </w:rPr>
-        <w:t>)</w:t>
-      </w:r>
-    </w:p>
-    <w:p>
-      <w:pPr>
-        <w:rPr>
-          <w:rFonts w:ascii="Times New Roman" w:hAnsi="Times New Roman" w:cs="Times New Roman"/>
-          <w:sz w:val="24"/>
-          <w:szCs w:val="24"/>
-        </w:rPr>
-      </w:pPr>
-      <w:r>
-        <w:rPr>
-          <w:rFonts w:ascii="Times New Roman" w:hAnsi="Times New Roman" w:cs="Times New Roman"/>
-          <w:sz w:val="24"/>
-          <w:szCs w:val="24"/>
-        </w:rPr>
-        <w:pict w14:anchorId="1E2774A3">
-          <v:rect id="_x0000_i1065" style="width:0;height:1.5pt" o:hralign="center" o:hrstd="t" o:hr="t" fillcolor="#a0a0a0" stroked="f"/>
-        </w:pict>
-      </w:r>
-    </w:p>
-    <w:p>
-      <w:pPr>
-        <w:rPr>
-          <w:rFonts w:ascii="Times New Roman" w:hAnsi="Times New Roman" w:cs="Times New Roman"/>
-          <w:b/>
-          <w:bCs/>
-          <w:sz w:val="24"/>
-          <w:szCs w:val="24"/>
-        </w:rPr>
-      </w:pPr>
-      <w:r>
-        <w:rPr>
-          <w:rFonts w:ascii="Times New Roman" w:hAnsi="Times New Roman" w:cs="Times New Roman"/>
-          <w:b/>
-          <w:bCs/>
-          <w:sz w:val="24"/>
-          <w:szCs w:val="24"/>
-        </w:rPr>
-        <w:t>Projects</w:t>
-      </w:r>
-    </w:p>
-    <w:p>
-      <w:pPr>
-        <w:rPr>
-          <w:rFonts w:ascii="Times New Roman" w:hAnsi="Times New Roman" w:cs="Times New Roman"/>
-          <w:sz w:val="24"/>
-          <w:szCs w:val="24"/>
-        </w:rPr>
-      </w:pPr>
-      <w:r>
-        <w:rPr>
-          <w:rFonts w:ascii="Times New Roman" w:hAnsi="Times New Roman" w:cs="Times New Roman"/>
-          <w:i/>
-          <w:iCs/>
-          <w:sz w:val="24"/>
-          <w:szCs w:val="24"/>
-        </w:rPr>
         <w:lastRenderedPageBreak/>
         <w:t>(To be uploaded soon in portfolio)</w:t>
       </w:r>
@@ -769,7 +691,7 @@
           <w:szCs w:val="24"/>
         </w:rPr>
         <w:pict w14:anchorId="6AB263C9">
-          <v:rect id="_x0000_i1066" style="width:0;height:1.5pt" o:hralign="center" o:hrstd="t" o:hr="t" fillcolor="#a0a0a0" stroked="f"/>
+          <v:rect id="_x0000_i1030" style="width:0;height:1.5pt" o:hralign="center" o:hrstd="t" o:hr="t" fillcolor="#a0a0a0" stroked="f"/>
         </w:pict>
       </w:r>
     </w:p>
@@ -1897,6 +1819,7 @@
   <w:style w:type="character" w:default="1" w:styleId="DefaultParagraphFont">
     <w:name w:val="Default Paragraph Font"/>
     <w:uiPriority w:val="1"/>
+    <w:semiHidden/>
     <w:unhideWhenUsed/>
   </w:style>
   <w:style w:type="table" w:default="1" w:styleId="TableNormal">

</xml_diff>